<commit_message>
Update Gestione carrello (Alessio).docx
</commit_message>
<xml_diff>
--- a/Working Directory/Test Case Specification/Gestione carrello (Alessio).docx
+++ b/Working Directory/Test Case Specification/Gestione carrello (Alessio).docx
@@ -1,6 +1,6 @@
 
 <file path=word/document.xml><?xml version="1.0" encoding="utf-8"?>
-<w:document xmlns:wpc="http://schemas.microsoft.com/office/word/2010/wordprocessingCanvas" xmlns:cx="http://schemas.microsoft.com/office/drawing/2014/chartex" xmlns:cx1="http://schemas.microsoft.com/office/drawing/2015/9/8/chartex" xmlns:cx2="http://schemas.microsoft.com/office/drawing/2015/10/21/chartex" xmlns:cx3="http://schemas.microsoft.com/office/drawing/2016/5/9/chartex" xmlns:cx4="http://schemas.microsoft.com/office/drawing/2016/5/10/chartex" xmlns:cx5="http://schemas.microsoft.com/office/drawing/2016/5/11/chartex" xmlns:cx6="http://schemas.microsoft.com/office/drawing/2016/5/12/chartex" xmlns:cx7="http://schemas.microsoft.com/office/drawing/2016/5/13/chartex" xmlns:cx8="http://schemas.microsoft.com/office/drawing/2016/5/14/chartex" xmlns:mc="http://schemas.openxmlformats.org/markup-compatibility/2006" xmlns:aink="http://schemas.microsoft.com/office/drawing/2016/ink" xmlns:am3d="http://schemas.microsoft.com/office/drawing/2017/model3d" xmlns:o="urn:schemas-microsoft-com:office:office" xmlns:r="http://schemas.openxmlformats.org/officeDocument/2006/relationships" xmlns:m="http://schemas.openxmlformats.org/officeDocument/2006/math" xmlns:v="urn:schemas-microsoft-com:vml" xmlns:wp14="http://schemas.microsoft.com/office/word/2010/wordprocessingDrawing" xmlns:wp="http://schemas.openxmlformats.org/drawingml/2006/wordprocessingDrawing" xmlns:w10="urn:schemas-microsoft-com:office:word" xmlns:w="http://schemas.openxmlformats.org/wordprocessingml/2006/main" xmlns:w14="http://schemas.microsoft.com/office/word/2010/wordml" xmlns:w15="http://schemas.microsoft.com/office/word/2012/wordml" xmlns:w16cex="http://schemas.microsoft.com/office/word/2018/wordml/cex" xmlns:w16cid="http://schemas.microsoft.com/office/word/2016/wordml/cid" xmlns:w16="http://schemas.microsoft.com/office/word/2018/wordml" xmlns:w16se="http://schemas.microsoft.com/office/word/2015/wordml/symex" xmlns:wpg="http://schemas.microsoft.com/office/word/2010/wordprocessingGroup" xmlns:wpi="http://schemas.microsoft.com/office/word/2010/wordprocessingInk" xmlns:wne="http://schemas.microsoft.com/office/word/2006/wordml" xmlns:wps="http://schemas.microsoft.com/office/word/2010/wordprocessingShape" mc:Ignorable="w14 w15 w16se w16cid w16 w16cex wp14">
+<w:document xmlns:wpc="http://schemas.microsoft.com/office/word/2010/wordprocessingCanvas" xmlns:cx="http://schemas.microsoft.com/office/drawing/2014/chartex" xmlns:cx1="http://schemas.microsoft.com/office/drawing/2015/9/8/chartex" xmlns:cx2="http://schemas.microsoft.com/office/drawing/2015/10/21/chartex" xmlns:cx3="http://schemas.microsoft.com/office/drawing/2016/5/9/chartex" xmlns:cx4="http://schemas.microsoft.com/office/drawing/2016/5/10/chartex" xmlns:cx5="http://schemas.microsoft.com/office/drawing/2016/5/11/chartex" xmlns:cx6="http://schemas.microsoft.com/office/drawing/2016/5/12/chartex" xmlns:cx7="http://schemas.microsoft.com/office/drawing/2016/5/13/chartex" xmlns:cx8="http://schemas.microsoft.com/office/drawing/2016/5/14/chartex" xmlns:mc="http://schemas.openxmlformats.org/markup-compatibility/2006" xmlns:aink="http://schemas.microsoft.com/office/drawing/2016/ink" xmlns:am3d="http://schemas.microsoft.com/office/drawing/2017/model3d" xmlns:o="urn:schemas-microsoft-com:office:office" xmlns:r="http://schemas.openxmlformats.org/officeDocument/2006/relationships" xmlns:m="http://schemas.openxmlformats.org/officeDocument/2006/math" xmlns:v="urn:schemas-microsoft-com:vml" xmlns:wp14="http://schemas.microsoft.com/office/word/2010/wordprocessingDrawing" xmlns:wp="http://schemas.openxmlformats.org/drawingml/2006/wordprocessingDrawing" xmlns:w10="urn:schemas-microsoft-com:office:word" xmlns:w="http://schemas.openxmlformats.org/wordprocessingml/2006/main" xmlns:w14="http://schemas.microsoft.com/office/word/2010/wordml" xmlns:w15="http://schemas.microsoft.com/office/word/2012/wordml" xmlns:w16cid="http://schemas.microsoft.com/office/word/2016/wordml/cid" xmlns:w16se="http://schemas.microsoft.com/office/word/2015/wordml/symex" xmlns:wpg="http://schemas.microsoft.com/office/word/2010/wordprocessingGroup" xmlns:wpi="http://schemas.microsoft.com/office/word/2010/wordprocessingInk" xmlns:wne="http://schemas.microsoft.com/office/word/2006/wordml" xmlns:wps="http://schemas.microsoft.com/office/word/2010/wordprocessingShape" mc:Ignorable="w14 w15 w16se w16cid wp14">
   <w:body>
     <w:p>
       <w:pPr>
@@ -15,12 +15,16 @@
         <w:pStyle w:val="Titolo2"/>
       </w:pPr>
       <w:r>
-        <w:t>4.1.1 Seleziona taglia</w:t>
+        <w:t xml:space="preserve">4.1.1 </w:t>
+      </w:r>
+      <w:r>
+        <w:t>Aggiungi prodotti al carrello</w:t>
       </w:r>
     </w:p>
     <w:tbl>
       <w:tblPr>
         <w:tblStyle w:val="Grigliatabella"/>
+        <w:tblpPr w:leftFromText="141" w:rightFromText="141" w:vertAnchor="text" w:horzAnchor="margin" w:tblpY="210"/>
         <w:tblW w:w="0" w:type="auto"/>
         <w:tblLook w:val="04A0" w:firstRow="1" w:lastRow="0" w:firstColumn="1" w:lastColumn="0" w:noHBand="0" w:noVBand="1"/>
       </w:tblPr>
@@ -54,7 +58,7 @@
           </w:tcPr>
           <w:p>
             <w:r>
-              <w:t>TC_4.1_1</w:t>
+              <w:t>TC_1.8_1</w:t>
             </w:r>
           </w:p>
         </w:tc>
@@ -95,10 +99,13 @@
               <w:t xml:space="preserve">RF </w:t>
             </w:r>
             <w:r>
-              <w:t>4</w:t>
-            </w:r>
-            <w:r>
-              <w:t>.1</w:t>
+              <w:t>1</w:t>
+            </w:r>
+            <w:r>
+              <w:t>.</w:t>
+            </w:r>
+            <w:r>
+              <w:t>8</w:t>
             </w:r>
           </w:p>
         </w:tc>
@@ -132,19 +139,7 @@
           </w:tcPr>
           <w:p>
             <w:r>
-              <w:t>L’utente</w:t>
-            </w:r>
-            <w:r>
-              <w:t xml:space="preserve"> ha effettuato il login e</w:t>
-            </w:r>
-            <w:r>
-              <w:t xml:space="preserve"> si trova nella schermata di </w:t>
-            </w:r>
-            <w:r>
-              <w:t xml:space="preserve">visualizzazione </w:t>
-            </w:r>
-            <w:r>
-              <w:t>del prodotto</w:t>
+              <w:t>L’utente ha effettuato il login e si trova nella schermata di selezione del prodotto</w:t>
             </w:r>
           </w:p>
           <w:p/>
@@ -182,24 +177,14 @@
               <w:pStyle w:val="Paragrafoelenco"/>
               <w:numPr>
                 <w:ilvl w:val="0"/>
-                <w:numId w:val="2"/>
+                <w:numId w:val="3"/>
               </w:numPr>
             </w:pPr>
             <w:r>
-              <w:t xml:space="preserve">L’utente </w:t>
-            </w:r>
-            <w:r>
-              <w:t>seleziona una taglia</w:t>
-            </w:r>
-            <w:r>
-              <w:t>:</w:t>
-            </w:r>
-          </w:p>
-          <w:p>
-            <w:pPr>
-              <w:pStyle w:val="Paragrafoelenco"/>
-            </w:pPr>
-          </w:p>
+              <w:t>L’utente clicca sul pulsante “Aggiungi al carrello” senza selezionare una taglia</w:t>
+            </w:r>
+          </w:p>
+          <w:p/>
           <w:tbl>
             <w:tblPr>
               <w:tblStyle w:val="Grigliatabella"/>
@@ -222,9 +207,9 @@
                 <w:p>
                   <w:pPr>
                     <w:pStyle w:val="Paragrafoelenco"/>
+                    <w:framePr w:hSpace="141" w:wrap="around" w:vAnchor="text" w:hAnchor="margin" w:y="210"/>
                     <w:ind w:left="0"/>
                   </w:pPr>
-                  <w:bookmarkStart w:id="0" w:name="_Hlk30948027"/>
                   <w:r>
                     <w:t>Size</w:t>
                   </w:r>
@@ -237,6 +222,7 @@
                 <w:p>
                   <w:pPr>
                     <w:pStyle w:val="Paragrafoelenco"/>
+                    <w:framePr w:hSpace="141" w:wrap="around" w:vAnchor="text" w:hAnchor="margin" w:y="210"/>
                     <w:ind w:left="0"/>
                     <w:jc w:val="center"/>
                   </w:pPr>
@@ -252,6 +238,7 @@
                 <w:p>
                   <w:pPr>
                     <w:pStyle w:val="Paragrafoelenco"/>
+                    <w:framePr w:hSpace="141" w:wrap="around" w:vAnchor="text" w:hAnchor="margin" w:y="210"/>
                     <w:ind w:left="0"/>
                     <w:jc w:val="center"/>
                   </w:pPr>
@@ -267,6 +254,7 @@
                 <w:p>
                   <w:pPr>
                     <w:pStyle w:val="Paragrafoelenco"/>
+                    <w:framePr w:hSpace="141" w:wrap="around" w:vAnchor="text" w:hAnchor="margin" w:y="210"/>
                     <w:ind w:left="0"/>
                     <w:jc w:val="center"/>
                   </w:pPr>
@@ -282,6 +270,7 @@
                 <w:p>
                   <w:pPr>
                     <w:pStyle w:val="Paragrafoelenco"/>
+                    <w:framePr w:hSpace="141" w:wrap="around" w:vAnchor="text" w:hAnchor="margin" w:y="210"/>
                     <w:ind w:left="0"/>
                     <w:jc w:val="center"/>
                   </w:pPr>
@@ -299,6 +288,7 @@
                 <w:p>
                   <w:pPr>
                     <w:pStyle w:val="Paragrafoelenco"/>
+                    <w:framePr w:hSpace="141" w:wrap="around" w:vAnchor="text" w:hAnchor="margin" w:y="210"/>
                     <w:ind w:left="0"/>
                   </w:pPr>
                 </w:p>
@@ -310,6 +300,392 @@
                 <w:p>
                   <w:pPr>
                     <w:pStyle w:val="Paragrafoelenco"/>
+                    <w:framePr w:hSpace="141" w:wrap="around" w:vAnchor="text" w:hAnchor="margin" w:y="210"/>
+                    <w:ind w:left="0"/>
+                    <w:jc w:val="center"/>
+                    <w:rPr>
+                      <w:b/>
+                      <w:bCs/>
+                    </w:rPr>
+                  </w:pPr>
+                </w:p>
+              </w:tc>
+              <w:tc>
+                <w:tcPr>
+                  <w:tcW w:w="1276" w:type="dxa"/>
+                </w:tcPr>
+                <w:p>
+                  <w:pPr>
+                    <w:pStyle w:val="Paragrafoelenco"/>
+                    <w:framePr w:hSpace="141" w:wrap="around" w:vAnchor="text" w:hAnchor="margin" w:y="210"/>
+                    <w:ind w:left="0"/>
+                  </w:pPr>
+                </w:p>
+              </w:tc>
+              <w:tc>
+                <w:tcPr>
+                  <w:tcW w:w="1417" w:type="dxa"/>
+                </w:tcPr>
+                <w:p>
+                  <w:pPr>
+                    <w:pStyle w:val="Paragrafoelenco"/>
+                    <w:framePr w:hSpace="141" w:wrap="around" w:vAnchor="text" w:hAnchor="margin" w:y="210"/>
+                    <w:ind w:left="0"/>
+                  </w:pPr>
+                </w:p>
+              </w:tc>
+              <w:tc>
+                <w:tcPr>
+                  <w:tcW w:w="1276" w:type="dxa"/>
+                </w:tcPr>
+                <w:p>
+                  <w:pPr>
+                    <w:pStyle w:val="Paragrafoelenco"/>
+                    <w:framePr w:hSpace="141" w:wrap="around" w:vAnchor="text" w:hAnchor="margin" w:y="210"/>
+                    <w:ind w:left="0"/>
+                  </w:pPr>
+                </w:p>
+              </w:tc>
+            </w:tr>
+          </w:tbl>
+          <w:p/>
+        </w:tc>
+      </w:tr>
+      <w:tr>
+        <w:trPr>
+          <w:trHeight w:val="408"/>
+        </w:trPr>
+        <w:tc>
+          <w:tcPr>
+            <w:tcW w:w="1696" w:type="dxa"/>
+            <w:shd w:val="clear" w:color="auto" w:fill="4472C4" w:themeFill="accent1"/>
+          </w:tcPr>
+          <w:p>
+            <w:pPr>
+              <w:rPr>
+                <w:color w:val="FFFFFF" w:themeColor="background1"/>
+              </w:rPr>
+            </w:pPr>
+            <w:r>
+              <w:rPr>
+                <w:color w:val="FFFFFF" w:themeColor="background1"/>
+              </w:rPr>
+              <w:t>Oracolo:</w:t>
+            </w:r>
+          </w:p>
+        </w:tc>
+        <w:tc>
+          <w:tcPr>
+            <w:tcW w:w="6804" w:type="dxa"/>
+          </w:tcPr>
+          <w:p>
+            <w:r>
+              <w:t>Il prodotto non viene aggiunto al carrello poiché è stata omessa la taglia</w:t>
+            </w:r>
+          </w:p>
+        </w:tc>
+      </w:tr>
+    </w:tbl>
+    <w:p/>
+    <w:p/>
+    <w:p>
+      <w:pPr>
+        <w:pStyle w:val="Titolo2"/>
+      </w:pPr>
+    </w:p>
+    <w:p/>
+    <w:p/>
+    <w:p/>
+    <w:p/>
+    <w:p/>
+    <w:p/>
+    <w:tbl>
+      <w:tblPr>
+        <w:tblStyle w:val="Grigliatabella"/>
+        <w:tblpPr w:leftFromText="141" w:rightFromText="141" w:vertAnchor="text" w:horzAnchor="margin" w:tblpY="3079"/>
+        <w:tblW w:w="0" w:type="auto"/>
+        <w:tblLook w:val="04A0" w:firstRow="1" w:lastRow="0" w:firstColumn="1" w:lastColumn="0" w:noHBand="0" w:noVBand="1"/>
+      </w:tblPr>
+      <w:tblGrid>
+        <w:gridCol w:w="1696"/>
+        <w:gridCol w:w="6804"/>
+      </w:tblGrid>
+      <w:tr>
+        <w:tc>
+          <w:tcPr>
+            <w:tcW w:w="1696" w:type="dxa"/>
+            <w:shd w:val="clear" w:color="auto" w:fill="4472C4" w:themeFill="accent1"/>
+          </w:tcPr>
+          <w:p>
+            <w:pPr>
+              <w:rPr>
+                <w:color w:val="FFFFFF" w:themeColor="background1"/>
+              </w:rPr>
+            </w:pPr>
+            <w:r>
+              <w:rPr>
+                <w:color w:val="FFFFFF" w:themeColor="background1"/>
+              </w:rPr>
+              <w:t>Test Case ID:</w:t>
+            </w:r>
+          </w:p>
+        </w:tc>
+        <w:tc>
+          <w:tcPr>
+            <w:tcW w:w="6804" w:type="dxa"/>
+          </w:tcPr>
+          <w:p>
+            <w:r>
+              <w:t>TC_1.8_2</w:t>
+            </w:r>
+          </w:p>
+        </w:tc>
+      </w:tr>
+      <w:tr>
+        <w:tc>
+          <w:tcPr>
+            <w:tcW w:w="1696" w:type="dxa"/>
+            <w:shd w:val="clear" w:color="auto" w:fill="4472C4" w:themeFill="accent1"/>
+          </w:tcPr>
+          <w:p>
+            <w:pPr>
+              <w:rPr>
+                <w:color w:val="FFFFFF" w:themeColor="background1"/>
+              </w:rPr>
+            </w:pPr>
+            <w:r>
+              <w:rPr>
+                <w:color w:val="FFFFFF" w:themeColor="background1"/>
+              </w:rPr>
+              <w:t>Test Item:</w:t>
+            </w:r>
+          </w:p>
+        </w:tc>
+        <w:tc>
+          <w:tcPr>
+            <w:tcW w:w="6804" w:type="dxa"/>
+          </w:tcPr>
+          <w:p>
+            <w:pPr>
+              <w:pStyle w:val="Paragrafoelenco"/>
+              <w:numPr>
+                <w:ilvl w:val="0"/>
+                <w:numId w:val="1"/>
+              </w:numPr>
+            </w:pPr>
+            <w:r>
+              <w:t xml:space="preserve">RF </w:t>
+            </w:r>
+            <w:r>
+              <w:t>1</w:t>
+            </w:r>
+            <w:r>
+              <w:t>.</w:t>
+            </w:r>
+            <w:r>
+              <w:t>8</w:t>
+            </w:r>
+            <w:bookmarkStart w:id="0" w:name="_GoBack"/>
+            <w:bookmarkEnd w:id="0"/>
+          </w:p>
+        </w:tc>
+      </w:tr>
+      <w:tr>
+        <w:trPr>
+          <w:trHeight w:val="362"/>
+        </w:trPr>
+        <w:tc>
+          <w:tcPr>
+            <w:tcW w:w="1696" w:type="dxa"/>
+            <w:shd w:val="clear" w:color="auto" w:fill="4472C4" w:themeFill="accent1"/>
+          </w:tcPr>
+          <w:p>
+            <w:pPr>
+              <w:rPr>
+                <w:color w:val="FFFFFF" w:themeColor="background1"/>
+              </w:rPr>
+            </w:pPr>
+            <w:r>
+              <w:rPr>
+                <w:color w:val="FFFFFF" w:themeColor="background1"/>
+              </w:rPr>
+              <w:t>Precondizione:</w:t>
+            </w:r>
+          </w:p>
+        </w:tc>
+        <w:tc>
+          <w:tcPr>
+            <w:tcW w:w="6804" w:type="dxa"/>
+          </w:tcPr>
+          <w:p>
+            <w:r>
+              <w:t>L’utente ha effettuato il login e si trova nella schermata di visualizzazione del prodotto</w:t>
+            </w:r>
+          </w:p>
+          <w:p/>
+        </w:tc>
+      </w:tr>
+      <w:tr>
+        <w:trPr>
+          <w:trHeight w:val="2085"/>
+        </w:trPr>
+        <w:tc>
+          <w:tcPr>
+            <w:tcW w:w="1696" w:type="dxa"/>
+            <w:shd w:val="clear" w:color="auto" w:fill="4472C4" w:themeFill="accent1"/>
+          </w:tcPr>
+          <w:p>
+            <w:pPr>
+              <w:rPr>
+                <w:color w:val="FFFFFF" w:themeColor="background1"/>
+              </w:rPr>
+            </w:pPr>
+            <w:r>
+              <w:rPr>
+                <w:color w:val="FFFFFF" w:themeColor="background1"/>
+              </w:rPr>
+              <w:t>Flusso di eventi:</w:t>
+            </w:r>
+          </w:p>
+        </w:tc>
+        <w:tc>
+          <w:tcPr>
+            <w:tcW w:w="6804" w:type="dxa"/>
+          </w:tcPr>
+          <w:p>
+            <w:pPr>
+              <w:pStyle w:val="Paragrafoelenco"/>
+              <w:numPr>
+                <w:ilvl w:val="0"/>
+                <w:numId w:val="2"/>
+              </w:numPr>
+            </w:pPr>
+            <w:r>
+              <w:t>L’utente seleziona una taglia:</w:t>
+            </w:r>
+          </w:p>
+          <w:p>
+            <w:pPr>
+              <w:pStyle w:val="Paragrafoelenco"/>
+            </w:pPr>
+          </w:p>
+          <w:tbl>
+            <w:tblPr>
+              <w:tblStyle w:val="Grigliatabella"/>
+              <w:tblW w:w="0" w:type="auto"/>
+              <w:tblInd w:w="26" w:type="dxa"/>
+              <w:tblLook w:val="04A0" w:firstRow="1" w:lastRow="0" w:firstColumn="1" w:lastColumn="0" w:noHBand="0" w:noVBand="1"/>
+            </w:tblPr>
+            <w:tblGrid>
+              <w:gridCol w:w="992"/>
+              <w:gridCol w:w="1276"/>
+              <w:gridCol w:w="1276"/>
+              <w:gridCol w:w="1417"/>
+              <w:gridCol w:w="1276"/>
+            </w:tblGrid>
+            <w:tr>
+              <w:tc>
+                <w:tcPr>
+                  <w:tcW w:w="992" w:type="dxa"/>
+                </w:tcPr>
+                <w:p>
+                  <w:pPr>
+                    <w:pStyle w:val="Paragrafoelenco"/>
+                    <w:framePr w:hSpace="141" w:wrap="around" w:vAnchor="text" w:hAnchor="margin" w:y="3079"/>
+                    <w:ind w:left="0"/>
+                  </w:pPr>
+                  <w:bookmarkStart w:id="1" w:name="_Hlk30948027"/>
+                  <w:r>
+                    <w:t>Size</w:t>
+                  </w:r>
+                </w:p>
+              </w:tc>
+              <w:tc>
+                <w:tcPr>
+                  <w:tcW w:w="1276" w:type="dxa"/>
+                </w:tcPr>
+                <w:p>
+                  <w:pPr>
+                    <w:pStyle w:val="Paragrafoelenco"/>
+                    <w:framePr w:hSpace="141" w:wrap="around" w:vAnchor="text" w:hAnchor="margin" w:y="3079"/>
+                    <w:ind w:left="0"/>
+                    <w:jc w:val="center"/>
+                  </w:pPr>
+                  <w:r>
+                    <w:t>S</w:t>
+                  </w:r>
+                </w:p>
+              </w:tc>
+              <w:tc>
+                <w:tcPr>
+                  <w:tcW w:w="1276" w:type="dxa"/>
+                </w:tcPr>
+                <w:p>
+                  <w:pPr>
+                    <w:pStyle w:val="Paragrafoelenco"/>
+                    <w:framePr w:hSpace="141" w:wrap="around" w:vAnchor="text" w:hAnchor="margin" w:y="3079"/>
+                    <w:ind w:left="0"/>
+                    <w:jc w:val="center"/>
+                  </w:pPr>
+                  <w:r>
+                    <w:t>M</w:t>
+                  </w:r>
+                </w:p>
+              </w:tc>
+              <w:tc>
+                <w:tcPr>
+                  <w:tcW w:w="1417" w:type="dxa"/>
+                </w:tcPr>
+                <w:p>
+                  <w:pPr>
+                    <w:pStyle w:val="Paragrafoelenco"/>
+                    <w:framePr w:hSpace="141" w:wrap="around" w:vAnchor="text" w:hAnchor="margin" w:y="3079"/>
+                    <w:ind w:left="0"/>
+                    <w:jc w:val="center"/>
+                  </w:pPr>
+                  <w:r>
+                    <w:t>L</w:t>
+                  </w:r>
+                </w:p>
+              </w:tc>
+              <w:tc>
+                <w:tcPr>
+                  <w:tcW w:w="1276" w:type="dxa"/>
+                </w:tcPr>
+                <w:p>
+                  <w:pPr>
+                    <w:pStyle w:val="Paragrafoelenco"/>
+                    <w:framePr w:hSpace="141" w:wrap="around" w:vAnchor="text" w:hAnchor="margin" w:y="3079"/>
+                    <w:ind w:left="0"/>
+                    <w:jc w:val="center"/>
+                  </w:pPr>
+                  <w:r>
+                    <w:t>XL</w:t>
+                  </w:r>
+                </w:p>
+              </w:tc>
+            </w:tr>
+            <w:tr>
+              <w:tc>
+                <w:tcPr>
+                  <w:tcW w:w="992" w:type="dxa"/>
+                </w:tcPr>
+                <w:p>
+                  <w:pPr>
+                    <w:pStyle w:val="Paragrafoelenco"/>
+                    <w:framePr w:hSpace="141" w:wrap="around" w:vAnchor="text" w:hAnchor="margin" w:y="3079"/>
+                    <w:ind w:left="0"/>
+                  </w:pPr>
+                </w:p>
+              </w:tc>
+              <w:tc>
+                <w:tcPr>
+                  <w:tcW w:w="1276" w:type="dxa"/>
+                </w:tcPr>
+                <w:p>
+                  <w:pPr>
+                    <w:pStyle w:val="Paragrafoelenco"/>
+                    <w:framePr w:hSpace="141" w:wrap="around" w:vAnchor="text" w:hAnchor="margin" w:y="3079"/>
                     <w:ind w:left="0"/>
                     <w:jc w:val="center"/>
                     <w:rPr>
@@ -333,6 +709,7 @@
                 <w:p>
                   <w:pPr>
                     <w:pStyle w:val="Paragrafoelenco"/>
+                    <w:framePr w:hSpace="141" w:wrap="around" w:vAnchor="text" w:hAnchor="margin" w:y="3079"/>
                     <w:ind w:left="0"/>
                   </w:pPr>
                 </w:p>
@@ -344,6 +721,7 @@
                 <w:p>
                   <w:pPr>
                     <w:pStyle w:val="Paragrafoelenco"/>
+                    <w:framePr w:hSpace="141" w:wrap="around" w:vAnchor="text" w:hAnchor="margin" w:y="3079"/>
                     <w:ind w:left="0"/>
                   </w:pPr>
                 </w:p>
@@ -355,12 +733,13 @@
                 <w:p>
                   <w:pPr>
                     <w:pStyle w:val="Paragrafoelenco"/>
+                    <w:framePr w:hSpace="141" w:wrap="around" w:vAnchor="text" w:hAnchor="margin" w:y="3079"/>
                     <w:ind w:left="0"/>
                   </w:pPr>
                 </w:p>
               </w:tc>
             </w:tr>
-            <w:bookmarkEnd w:id="0"/>
+            <w:bookmarkEnd w:id="1"/>
           </w:tbl>
           <w:p>
             <w:pPr>
@@ -412,381 +791,6 @@
             <w:r>
               <w:t>Il prodotto viene aggiunto correttamente al carrello</w:t>
             </w:r>
-          </w:p>
-        </w:tc>
-      </w:tr>
-    </w:tbl>
-    <w:p/>
-    <w:p/>
-    <w:p>
-      <w:pPr>
-        <w:pStyle w:val="Titolo2"/>
-      </w:pPr>
-    </w:p>
-    <w:tbl>
-      <w:tblPr>
-        <w:tblStyle w:val="Grigliatabella"/>
-        <w:tblW w:w="0" w:type="auto"/>
-        <w:tblLook w:val="04A0" w:firstRow="1" w:lastRow="0" w:firstColumn="1" w:lastColumn="0" w:noHBand="0" w:noVBand="1"/>
-      </w:tblPr>
-      <w:tblGrid>
-        <w:gridCol w:w="1696"/>
-        <w:gridCol w:w="6804"/>
-      </w:tblGrid>
-      <w:tr>
-        <w:tc>
-          <w:tcPr>
-            <w:tcW w:w="1696" w:type="dxa"/>
-            <w:shd w:val="clear" w:color="auto" w:fill="4472C4" w:themeFill="accent1"/>
-          </w:tcPr>
-          <w:p>
-            <w:pPr>
-              <w:rPr>
-                <w:color w:val="FFFFFF" w:themeColor="background1"/>
-              </w:rPr>
-            </w:pPr>
-            <w:r>
-              <w:rPr>
-                <w:color w:val="FFFFFF" w:themeColor="background1"/>
-              </w:rPr>
-              <w:t>Test Case ID:</w:t>
-            </w:r>
-          </w:p>
-        </w:tc>
-        <w:tc>
-          <w:tcPr>
-            <w:tcW w:w="6804" w:type="dxa"/>
-          </w:tcPr>
-          <w:p>
-            <w:r>
-              <w:t>TC_4.1_2</w:t>
-            </w:r>
-          </w:p>
-        </w:tc>
-      </w:tr>
-      <w:tr>
-        <w:tc>
-          <w:tcPr>
-            <w:tcW w:w="1696" w:type="dxa"/>
-            <w:shd w:val="clear" w:color="auto" w:fill="4472C4" w:themeFill="accent1"/>
-          </w:tcPr>
-          <w:p>
-            <w:pPr>
-              <w:rPr>
-                <w:color w:val="FFFFFF" w:themeColor="background1"/>
-              </w:rPr>
-            </w:pPr>
-            <w:r>
-              <w:rPr>
-                <w:color w:val="FFFFFF" w:themeColor="background1"/>
-              </w:rPr>
-              <w:t>Test Item:</w:t>
-            </w:r>
-          </w:p>
-        </w:tc>
-        <w:tc>
-          <w:tcPr>
-            <w:tcW w:w="6804" w:type="dxa"/>
-          </w:tcPr>
-          <w:p>
-            <w:pPr>
-              <w:pStyle w:val="Paragrafoelenco"/>
-              <w:numPr>
-                <w:ilvl w:val="0"/>
-                <w:numId w:val="1"/>
-              </w:numPr>
-            </w:pPr>
-            <w:r>
-              <w:t>RF 4.2</w:t>
-            </w:r>
-          </w:p>
-        </w:tc>
-      </w:tr>
-      <w:tr>
-        <w:trPr>
-          <w:trHeight w:val="362"/>
-        </w:trPr>
-        <w:tc>
-          <w:tcPr>
-            <w:tcW w:w="1696" w:type="dxa"/>
-            <w:shd w:val="clear" w:color="auto" w:fill="4472C4" w:themeFill="accent1"/>
-          </w:tcPr>
-          <w:p>
-            <w:pPr>
-              <w:rPr>
-                <w:color w:val="FFFFFF" w:themeColor="background1"/>
-              </w:rPr>
-            </w:pPr>
-            <w:r>
-              <w:rPr>
-                <w:color w:val="FFFFFF" w:themeColor="background1"/>
-              </w:rPr>
-              <w:t>Precondizione:</w:t>
-            </w:r>
-          </w:p>
-        </w:tc>
-        <w:tc>
-          <w:tcPr>
-            <w:tcW w:w="6804" w:type="dxa"/>
-          </w:tcPr>
-          <w:p>
-            <w:r>
-              <w:t xml:space="preserve">L’utente </w:t>
-            </w:r>
-            <w:r>
-              <w:t xml:space="preserve">ha effettuato il login e </w:t>
-            </w:r>
-            <w:r>
-              <w:t>si trova nella schermata di selezione del prodotto</w:t>
-            </w:r>
-          </w:p>
-          <w:p/>
-        </w:tc>
-      </w:tr>
-      <w:tr>
-        <w:trPr>
-          <w:trHeight w:val="2085"/>
-        </w:trPr>
-        <w:tc>
-          <w:tcPr>
-            <w:tcW w:w="1696" w:type="dxa"/>
-            <w:shd w:val="clear" w:color="auto" w:fill="4472C4" w:themeFill="accent1"/>
-          </w:tcPr>
-          <w:p>
-            <w:pPr>
-              <w:rPr>
-                <w:color w:val="FFFFFF" w:themeColor="background1"/>
-              </w:rPr>
-            </w:pPr>
-            <w:r>
-              <w:rPr>
-                <w:color w:val="FFFFFF" w:themeColor="background1"/>
-              </w:rPr>
-              <w:t>Flusso di eventi:</w:t>
-            </w:r>
-          </w:p>
-        </w:tc>
-        <w:tc>
-          <w:tcPr>
-            <w:tcW w:w="6804" w:type="dxa"/>
-          </w:tcPr>
-          <w:p>
-            <w:pPr>
-              <w:pStyle w:val="Paragrafoelenco"/>
-              <w:numPr>
-                <w:ilvl w:val="0"/>
-                <w:numId w:val="3"/>
-              </w:numPr>
-            </w:pPr>
-            <w:r>
-              <w:t>L’utente clicca sul pulsante “Aggiungi al carrello” senza selezionare una taglia</w:t>
-            </w:r>
-          </w:p>
-          <w:p/>
-          <w:tbl>
-            <w:tblPr>
-              <w:tblStyle w:val="Grigliatabella"/>
-              <w:tblW w:w="0" w:type="auto"/>
-              <w:tblInd w:w="26" w:type="dxa"/>
-              <w:tblLook w:val="04A0" w:firstRow="1" w:lastRow="0" w:firstColumn="1" w:lastColumn="0" w:noHBand="0" w:noVBand="1"/>
-            </w:tblPr>
-            <w:tblGrid>
-              <w:gridCol w:w="992"/>
-              <w:gridCol w:w="1276"/>
-              <w:gridCol w:w="1276"/>
-              <w:gridCol w:w="1417"/>
-              <w:gridCol w:w="1276"/>
-            </w:tblGrid>
-            <w:tr>
-              <w:tc>
-                <w:tcPr>
-                  <w:tcW w:w="992" w:type="dxa"/>
-                </w:tcPr>
-                <w:p>
-                  <w:pPr>
-                    <w:pStyle w:val="Paragrafoelenco"/>
-                    <w:ind w:left="0"/>
-                  </w:pPr>
-                  <w:r>
-                    <w:t>Size</w:t>
-                  </w:r>
-                </w:p>
-              </w:tc>
-              <w:tc>
-                <w:tcPr>
-                  <w:tcW w:w="1276" w:type="dxa"/>
-                </w:tcPr>
-                <w:p>
-                  <w:pPr>
-                    <w:pStyle w:val="Paragrafoelenco"/>
-                    <w:ind w:left="0"/>
-                    <w:jc w:val="center"/>
-                  </w:pPr>
-                  <w:r>
-                    <w:t>S</w:t>
-                  </w:r>
-                </w:p>
-              </w:tc>
-              <w:tc>
-                <w:tcPr>
-                  <w:tcW w:w="1276" w:type="dxa"/>
-                </w:tcPr>
-                <w:p>
-                  <w:pPr>
-                    <w:pStyle w:val="Paragrafoelenco"/>
-                    <w:ind w:left="0"/>
-                    <w:jc w:val="center"/>
-                  </w:pPr>
-                  <w:r>
-                    <w:t>M</w:t>
-                  </w:r>
-                </w:p>
-              </w:tc>
-              <w:tc>
-                <w:tcPr>
-                  <w:tcW w:w="1417" w:type="dxa"/>
-                </w:tcPr>
-                <w:p>
-                  <w:pPr>
-                    <w:pStyle w:val="Paragrafoelenco"/>
-                    <w:ind w:left="0"/>
-                    <w:jc w:val="center"/>
-                  </w:pPr>
-                  <w:r>
-                    <w:t>L</w:t>
-                  </w:r>
-                </w:p>
-              </w:tc>
-              <w:tc>
-                <w:tcPr>
-                  <w:tcW w:w="1276" w:type="dxa"/>
-                </w:tcPr>
-                <w:p>
-                  <w:pPr>
-                    <w:pStyle w:val="Paragrafoelenco"/>
-                    <w:ind w:left="0"/>
-                    <w:jc w:val="center"/>
-                  </w:pPr>
-                  <w:r>
-                    <w:t>XL</w:t>
-                  </w:r>
-                </w:p>
-              </w:tc>
-            </w:tr>
-            <w:tr>
-              <w:tc>
-                <w:tcPr>
-                  <w:tcW w:w="992" w:type="dxa"/>
-                </w:tcPr>
-                <w:p>
-                  <w:pPr>
-                    <w:pStyle w:val="Paragrafoelenco"/>
-                    <w:ind w:left="0"/>
-                  </w:pPr>
-                </w:p>
-              </w:tc>
-              <w:tc>
-                <w:tcPr>
-                  <w:tcW w:w="1276" w:type="dxa"/>
-                </w:tcPr>
-                <w:p>
-                  <w:pPr>
-                    <w:pStyle w:val="Paragrafoelenco"/>
-                    <w:ind w:left="0"/>
-                    <w:jc w:val="center"/>
-                    <w:rPr>
-                      <w:b/>
-                      <w:bCs/>
-                    </w:rPr>
-                  </w:pPr>
-                </w:p>
-              </w:tc>
-              <w:tc>
-                <w:tcPr>
-                  <w:tcW w:w="1276" w:type="dxa"/>
-                </w:tcPr>
-                <w:p>
-                  <w:pPr>
-                    <w:pStyle w:val="Paragrafoelenco"/>
-                    <w:ind w:left="0"/>
-                  </w:pPr>
-                </w:p>
-              </w:tc>
-              <w:tc>
-                <w:tcPr>
-                  <w:tcW w:w="1417" w:type="dxa"/>
-                </w:tcPr>
-                <w:p>
-                  <w:pPr>
-                    <w:pStyle w:val="Paragrafoelenco"/>
-                    <w:ind w:left="0"/>
-                  </w:pPr>
-                </w:p>
-              </w:tc>
-              <w:tc>
-                <w:tcPr>
-                  <w:tcW w:w="1276" w:type="dxa"/>
-                </w:tcPr>
-                <w:p>
-                  <w:pPr>
-                    <w:pStyle w:val="Paragrafoelenco"/>
-                    <w:ind w:left="0"/>
-                  </w:pPr>
-                </w:p>
-              </w:tc>
-            </w:tr>
-          </w:tbl>
-          <w:p/>
-        </w:tc>
-      </w:tr>
-      <w:tr>
-        <w:trPr>
-          <w:trHeight w:val="408"/>
-        </w:trPr>
-        <w:tc>
-          <w:tcPr>
-            <w:tcW w:w="1696" w:type="dxa"/>
-            <w:shd w:val="clear" w:color="auto" w:fill="4472C4" w:themeFill="accent1"/>
-          </w:tcPr>
-          <w:p>
-            <w:pPr>
-              <w:rPr>
-                <w:color w:val="FFFFFF" w:themeColor="background1"/>
-              </w:rPr>
-            </w:pPr>
-            <w:r>
-              <w:rPr>
-                <w:color w:val="FFFFFF" w:themeColor="background1"/>
-              </w:rPr>
-              <w:t>Oracolo:</w:t>
-            </w:r>
-          </w:p>
-        </w:tc>
-        <w:tc>
-          <w:tcPr>
-            <w:tcW w:w="6804" w:type="dxa"/>
-          </w:tcPr>
-          <w:p>
-            <w:r>
-              <w:t xml:space="preserve">Il prodotto </w:t>
-            </w:r>
-            <w:r>
-              <w:t xml:space="preserve">non </w:t>
-            </w:r>
-            <w:r>
-              <w:t>viene aggiunt</w:t>
-            </w:r>
-            <w:r>
-              <w:t xml:space="preserve">o </w:t>
-            </w:r>
-            <w:r>
-              <w:t>al carrello</w:t>
-            </w:r>
-            <w:r>
-              <w:t xml:space="preserve"> poiché è stata omessa la taglia</w:t>
-            </w:r>
-            <w:bookmarkStart w:id="1" w:name="_GoBack"/>
-            <w:bookmarkEnd w:id="1"/>
           </w:p>
         </w:tc>
       </w:tr>
@@ -803,7 +807,7 @@
 </file>
 
 <file path=word/numbering.xml><?xml version="1.0" encoding="utf-8"?>
-<w:numbering xmlns:wpc="http://schemas.microsoft.com/office/word/2010/wordprocessingCanvas" xmlns:cx="http://schemas.microsoft.com/office/drawing/2014/chartex" xmlns:cx1="http://schemas.microsoft.com/office/drawing/2015/9/8/chartex" xmlns:cx2="http://schemas.microsoft.com/office/drawing/2015/10/21/chartex" xmlns:cx3="http://schemas.microsoft.com/office/drawing/2016/5/9/chartex" xmlns:cx4="http://schemas.microsoft.com/office/drawing/2016/5/10/chartex" xmlns:cx5="http://schemas.microsoft.com/office/drawing/2016/5/11/chartex" xmlns:cx6="http://schemas.microsoft.com/office/drawing/2016/5/12/chartex" xmlns:cx7="http://schemas.microsoft.com/office/drawing/2016/5/13/chartex" xmlns:cx8="http://schemas.microsoft.com/office/drawing/2016/5/14/chartex" xmlns:mc="http://schemas.openxmlformats.org/markup-compatibility/2006" xmlns:aink="http://schemas.microsoft.com/office/drawing/2016/ink" xmlns:am3d="http://schemas.microsoft.com/office/drawing/2017/model3d" xmlns:o="urn:schemas-microsoft-com:office:office" xmlns:r="http://schemas.openxmlformats.org/officeDocument/2006/relationships" xmlns:m="http://schemas.openxmlformats.org/officeDocument/2006/math" xmlns:v="urn:schemas-microsoft-com:vml" xmlns:wp14="http://schemas.microsoft.com/office/word/2010/wordprocessingDrawing" xmlns:wp="http://schemas.openxmlformats.org/drawingml/2006/wordprocessingDrawing" xmlns:w10="urn:schemas-microsoft-com:office:word" xmlns:w="http://schemas.openxmlformats.org/wordprocessingml/2006/main" xmlns:w14="http://schemas.microsoft.com/office/word/2010/wordml" xmlns:w15="http://schemas.microsoft.com/office/word/2012/wordml" xmlns:w16cex="http://schemas.microsoft.com/office/word/2018/wordml/cex" xmlns:w16cid="http://schemas.microsoft.com/office/word/2016/wordml/cid" xmlns:w16="http://schemas.microsoft.com/office/word/2018/wordml" xmlns:w16se="http://schemas.microsoft.com/office/word/2015/wordml/symex" xmlns:wpg="http://schemas.microsoft.com/office/word/2010/wordprocessingGroup" xmlns:wpi="http://schemas.microsoft.com/office/word/2010/wordprocessingInk" xmlns:wne="http://schemas.microsoft.com/office/word/2006/wordml" xmlns:wps="http://schemas.microsoft.com/office/word/2010/wordprocessingShape" mc:Ignorable="w14 w15 w16se w16cid w16 w16cex wp14">
+<w:numbering xmlns:wpc="http://schemas.microsoft.com/office/word/2010/wordprocessingCanvas" xmlns:cx="http://schemas.microsoft.com/office/drawing/2014/chartex" xmlns:cx1="http://schemas.microsoft.com/office/drawing/2015/9/8/chartex" xmlns:cx2="http://schemas.microsoft.com/office/drawing/2015/10/21/chartex" xmlns:cx3="http://schemas.microsoft.com/office/drawing/2016/5/9/chartex" xmlns:cx4="http://schemas.microsoft.com/office/drawing/2016/5/10/chartex" xmlns:cx5="http://schemas.microsoft.com/office/drawing/2016/5/11/chartex" xmlns:cx6="http://schemas.microsoft.com/office/drawing/2016/5/12/chartex" xmlns:cx7="http://schemas.microsoft.com/office/drawing/2016/5/13/chartex" xmlns:cx8="http://schemas.microsoft.com/office/drawing/2016/5/14/chartex" xmlns:mc="http://schemas.openxmlformats.org/markup-compatibility/2006" xmlns:aink="http://schemas.microsoft.com/office/drawing/2016/ink" xmlns:am3d="http://schemas.microsoft.com/office/drawing/2017/model3d" xmlns:o="urn:schemas-microsoft-com:office:office" xmlns:r="http://schemas.openxmlformats.org/officeDocument/2006/relationships" xmlns:m="http://schemas.openxmlformats.org/officeDocument/2006/math" xmlns:v="urn:schemas-microsoft-com:vml" xmlns:wp14="http://schemas.microsoft.com/office/word/2010/wordprocessingDrawing" xmlns:wp="http://schemas.openxmlformats.org/drawingml/2006/wordprocessingDrawing" xmlns:w10="urn:schemas-microsoft-com:office:word" xmlns:w="http://schemas.openxmlformats.org/wordprocessingml/2006/main" xmlns:w14="http://schemas.microsoft.com/office/word/2010/wordml" xmlns:w15="http://schemas.microsoft.com/office/word/2012/wordml" xmlns:w16cid="http://schemas.microsoft.com/office/word/2016/wordml/cid" xmlns:w16se="http://schemas.microsoft.com/office/word/2015/wordml/symex" xmlns:wpg="http://schemas.microsoft.com/office/word/2010/wordprocessingGroup" xmlns:wpi="http://schemas.microsoft.com/office/word/2010/wordprocessingInk" xmlns:wne="http://schemas.microsoft.com/office/word/2006/wordml" xmlns:wps="http://schemas.microsoft.com/office/word/2010/wordprocessingShape" mc:Ignorable="w14 w15 w16se w16cid wp14">
   <w:abstractNum w:abstractNumId="0" w15:restartNumberingAfterBreak="0">
     <w:nsid w:val="14E4238D"/>
     <w:multiLevelType w:val="hybridMultilevel"/>
@@ -1102,7 +1106,7 @@
 </file>
 
 <file path=word/styles.xml><?xml version="1.0" encoding="utf-8"?>
-<w:styles xmlns:mc="http://schemas.openxmlformats.org/markup-compatibility/2006" xmlns:r="http://schemas.openxmlformats.org/officeDocument/2006/relationships" xmlns:w="http://schemas.openxmlformats.org/wordprocessingml/2006/main" xmlns:w14="http://schemas.microsoft.com/office/word/2010/wordml" xmlns:w15="http://schemas.microsoft.com/office/word/2012/wordml" xmlns:w16cex="http://schemas.microsoft.com/office/word/2018/wordml/cex" xmlns:w16cid="http://schemas.microsoft.com/office/word/2016/wordml/cid" xmlns:w16="http://schemas.microsoft.com/office/word/2018/wordml" xmlns:w16se="http://schemas.microsoft.com/office/word/2015/wordml/symex" mc:Ignorable="w14 w15 w16se w16cid w16 w16cex">
+<w:styles xmlns:mc="http://schemas.openxmlformats.org/markup-compatibility/2006" xmlns:r="http://schemas.openxmlformats.org/officeDocument/2006/relationships" xmlns:w="http://schemas.openxmlformats.org/wordprocessingml/2006/main" xmlns:w14="http://schemas.microsoft.com/office/word/2010/wordml" xmlns:w15="http://schemas.microsoft.com/office/word/2012/wordml" xmlns:w16cid="http://schemas.microsoft.com/office/word/2016/wordml/cid" xmlns:w16se="http://schemas.microsoft.com/office/word/2015/wordml/symex" mc:Ignorable="w14 w15 w16se w16cid">
   <w:docDefaults>
     <w:rPrDefault>
       <w:rPr>
@@ -1118,7 +1122,7 @@
       </w:pPr>
     </w:pPrDefault>
   </w:docDefaults>
-  <w:latentStyles w:defLockedState="0" w:defUIPriority="99" w:defSemiHidden="0" w:defUnhideWhenUsed="0" w:defQFormat="0" w:count="376">
+  <w:latentStyles w:defLockedState="0" w:defUIPriority="99" w:defSemiHidden="0" w:defUnhideWhenUsed="0" w:defQFormat="0" w:count="377">
     <w:lsdException w:name="Normal" w:uiPriority="0" w:qFormat="1"/>
     <w:lsdException w:name="heading 1" w:uiPriority="9" w:qFormat="1"/>
     <w:lsdException w:name="heading 2" w:semiHidden="1" w:uiPriority="9" w:unhideWhenUsed="1" w:qFormat="1"/>
@@ -1224,7 +1228,6 @@
     <w:lsdException w:name="HTML Sample" w:semiHidden="1" w:unhideWhenUsed="1"/>
     <w:lsdException w:name="HTML Typewriter" w:semiHidden="1" w:unhideWhenUsed="1"/>
     <w:lsdException w:name="HTML Variable" w:semiHidden="1" w:unhideWhenUsed="1"/>
-    <w:lsdException w:name="Normal Table" w:semiHidden="1" w:unhideWhenUsed="1"/>
     <w:lsdException w:name="annotation subject" w:semiHidden="1" w:unhideWhenUsed="1"/>
     <w:lsdException w:name="No List" w:semiHidden="1" w:unhideWhenUsed="1"/>
     <w:lsdException w:name="Outline List 1" w:semiHidden="1" w:unhideWhenUsed="1"/>
@@ -1271,10 +1274,8 @@
     <w:lsdException w:name="Table Subtle 2" w:semiHidden="1" w:unhideWhenUsed="1"/>
     <w:lsdException w:name="Table Web 1" w:semiHidden="1" w:unhideWhenUsed="1"/>
     <w:lsdException w:name="Table Web 2" w:semiHidden="1" w:unhideWhenUsed="1"/>
-    <w:lsdException w:name="Table Web 3" w:semiHidden="1" w:unhideWhenUsed="1"/>
     <w:lsdException w:name="Balloon Text" w:semiHidden="1" w:unhideWhenUsed="1"/>
     <w:lsdException w:name="Table Grid" w:uiPriority="39"/>
-    <w:lsdException w:name="Table Theme" w:semiHidden="1" w:unhideWhenUsed="1"/>
     <w:lsdException w:name="Placeholder Text" w:semiHidden="1"/>
     <w:lsdException w:name="No Spacing" w:uiPriority="1" w:qFormat="1"/>
     <w:lsdException w:name="Light Shading" w:uiPriority="60"/>
@@ -1495,6 +1496,7 @@
     <w:lsdException w:name="Hashtag" w:semiHidden="1" w:unhideWhenUsed="1"/>
     <w:lsdException w:name="Unresolved Mention" w:semiHidden="1" w:unhideWhenUsed="1"/>
     <w:lsdException w:name="Smart Link" w:semiHidden="1" w:unhideWhenUsed="1"/>
+    <w:lsdException w:name="Smart Link Error" w:semiHidden="1" w:unhideWhenUsed="1"/>
   </w:latentStyles>
   <w:style w:type="paragraph" w:default="1" w:styleId="Normale">
     <w:name w:val="Normal"/>

</xml_diff>